<commit_message>
Updates from the 6/18 status meeting.
</commit_message>
<xml_diff>
--- a/project_management/internal_meetings/2013/20130618_meeting_minutes.docx
+++ b/project_management/internal_meetings/2013/20130618_meeting_minutes.docx
@@ -379,6 +379,26 @@
         </w:numPr>
         <w:ind w:left="432"/>
       </w:pPr>
+      <w:r>
+        <w:lastRenderedPageBreak/>
+        <w:t xml:space="preserve">NOTE: we’ve switched to using the wiki format for our notes.  See </w:t>
+      </w:r>
+      <w:hyperlink r:id="rId12" w:history="1">
+        <w:r>
+          <w:rPr>
+            <w:rStyle w:val="Hyperlink"/>
+          </w:rPr>
+          <w:t>https://wiki.nci.nih.gov/display/caArray2project/2013-06-18+Status+Meeting+Notes</w:t>
+        </w:r>
+      </w:hyperlink>
+      <w:r>
+        <w:t>.</w:t>
+      </w:r>
+      <w:bookmarkStart w:id="2" w:name="_GoBack"/>
+      <w:bookmarkEnd w:id="2"/>
+      <w:r>
+        <w:t xml:space="preserve"> </w:t>
+      </w:r>
     </w:p>
     <w:p>
       <w:pPr>
@@ -516,19 +536,9 @@
             </w:tcBorders>
           </w:tcPr>
           <w:p>
-            <w:proofErr w:type="spellStart"/>
-            <w:r>
-              <w:t>Xiaopeng</w:t>
-            </w:r>
-            <w:proofErr w:type="spellEnd"/>
-            <w:r>
-              <w:t xml:space="preserve"> </w:t>
-            </w:r>
-            <w:proofErr w:type="spellStart"/>
-            <w:r>
-              <w:t>Bian</w:t>
-            </w:r>
-            <w:proofErr w:type="spellEnd"/>
+            <w:r>
+              <w:t>Xiaopeng Bian</w:t>
+            </w:r>
           </w:p>
         </w:tc>
         <w:tc>
@@ -590,13 +600,8 @@
           </w:tcPr>
           <w:p>
             <w:r>
-              <w:t xml:space="preserve">Larry </w:t>
-            </w:r>
-            <w:proofErr w:type="spellStart"/>
-            <w:r>
-              <w:t>Brem</w:t>
-            </w:r>
-            <w:proofErr w:type="spellEnd"/>
+              <w:t>Larry Brem</w:t>
+            </w:r>
           </w:p>
         </w:tc>
         <w:tc>
@@ -657,19 +662,9 @@
             </w:tcBorders>
           </w:tcPr>
           <w:p>
-            <w:proofErr w:type="spellStart"/>
-            <w:r>
-              <w:t>Ishwar</w:t>
-            </w:r>
-            <w:proofErr w:type="spellEnd"/>
-            <w:r>
-              <w:t xml:space="preserve"> </w:t>
-            </w:r>
-            <w:proofErr w:type="spellStart"/>
-            <w:r>
-              <w:t>Chandramouliswaran</w:t>
-            </w:r>
-            <w:proofErr w:type="spellEnd"/>
+            <w:r>
+              <w:t>Ishwar Chandramouliswaran</w:t>
+            </w:r>
           </w:p>
         </w:tc>
         <w:tc>
@@ -778,6 +773,12 @@
                 <w:lang w:eastAsia="ja-JP"/>
               </w:rPr>
             </w:pPr>
+            <w:r>
+              <w:rPr>
+                <w:lang w:eastAsia="ja-JP"/>
+              </w:rPr>
+              <w:t>X</w:t>
+            </w:r>
           </w:p>
         </w:tc>
       </w:tr>
@@ -798,16 +799,9 @@
                 <w:lang w:eastAsia="ja-JP"/>
               </w:rPr>
             </w:pPr>
-            <w:proofErr w:type="spellStart"/>
-            <w:r>
-              <w:t>Yeon</w:t>
-            </w:r>
-            <w:proofErr w:type="spellEnd"/>
-            <w:r>
-              <w:t xml:space="preserve"> Choi</w:t>
-            </w:r>
-            <w:bookmarkStart w:id="2" w:name="_GoBack"/>
-            <w:bookmarkEnd w:id="2"/>
+            <w:r>
+              <w:t>Yeon Choi</w:t>
+            </w:r>
           </w:p>
         </w:tc>
         <w:tc>
@@ -828,14 +822,12 @@
                 <w:lang w:eastAsia="ja-JP"/>
               </w:rPr>
             </w:pPr>
-            <w:proofErr w:type="spellStart"/>
             <w:r>
               <w:rPr>
                 <w:lang w:eastAsia="ja-JP"/>
               </w:rPr>
               <w:t>TerpSys</w:t>
             </w:r>
-            <w:proofErr w:type="spellEnd"/>
           </w:p>
         </w:tc>
         <w:tc>
@@ -875,19 +867,9 @@
                 <w:lang w:eastAsia="ja-JP"/>
               </w:rPr>
             </w:pPr>
-            <w:proofErr w:type="spellStart"/>
-            <w:r>
-              <w:t>Sudha</w:t>
-            </w:r>
-            <w:proofErr w:type="spellEnd"/>
-            <w:r>
-              <w:t xml:space="preserve"> </w:t>
-            </w:r>
-            <w:proofErr w:type="spellStart"/>
-            <w:r>
-              <w:t>Chudamani</w:t>
-            </w:r>
-            <w:proofErr w:type="spellEnd"/>
+            <w:r>
+              <w:t>Sudha Chudamani</w:t>
+            </w:r>
           </w:p>
         </w:tc>
         <w:tc>
@@ -1001,6 +983,12 @@
                 <w:lang w:eastAsia="ja-JP"/>
               </w:rPr>
             </w:pPr>
+            <w:r>
+              <w:rPr>
+                <w:lang w:eastAsia="ja-JP"/>
+              </w:rPr>
+              <w:t>X</w:t>
+            </w:r>
           </w:p>
         </w:tc>
       </w:tr>
@@ -1039,14 +1027,12 @@
                 <w:lang w:eastAsia="ja-JP"/>
               </w:rPr>
             </w:pPr>
-            <w:proofErr w:type="spellStart"/>
             <w:r>
               <w:rPr>
                 <w:lang w:eastAsia="ja-JP"/>
               </w:rPr>
               <w:t>TerpSys</w:t>
             </w:r>
-            <w:proofErr w:type="spellEnd"/>
           </w:p>
         </w:tc>
         <w:tc>
@@ -1154,19 +1140,9 @@
                 <w:lang w:eastAsia="ja-JP"/>
               </w:rPr>
             </w:pPr>
-            <w:proofErr w:type="spellStart"/>
-            <w:r>
-              <w:t>Mervi</w:t>
-            </w:r>
-            <w:proofErr w:type="spellEnd"/>
-            <w:r>
-              <w:t xml:space="preserve"> </w:t>
-            </w:r>
-            <w:proofErr w:type="spellStart"/>
-            <w:r>
-              <w:t>Heiskanen</w:t>
-            </w:r>
-            <w:proofErr w:type="spellEnd"/>
+            <w:r>
+              <w:t>Mervi Heiskanen</w:t>
+            </w:r>
           </w:p>
         </w:tc>
         <w:tc>
@@ -1212,6 +1188,12 @@
                 <w:lang w:eastAsia="ja-JP"/>
               </w:rPr>
             </w:pPr>
+            <w:r>
+              <w:rPr>
+                <w:lang w:eastAsia="ja-JP"/>
+              </w:rPr>
+              <w:t>X</w:t>
+            </w:r>
           </w:p>
         </w:tc>
       </w:tr>
@@ -1255,14 +1237,12 @@
                 <w:lang w:eastAsia="ja-JP"/>
               </w:rPr>
             </w:pPr>
-            <w:proofErr w:type="spellStart"/>
             <w:r>
               <w:rPr>
                 <w:lang w:eastAsia="ja-JP"/>
               </w:rPr>
               <w:t>Terpsys</w:t>
             </w:r>
-            <w:proofErr w:type="spellEnd"/>
           </w:p>
         </w:tc>
         <w:tc>
@@ -1350,6 +1330,12 @@
                 <w:lang w:eastAsia="ja-JP"/>
               </w:rPr>
             </w:pPr>
+            <w:r>
+              <w:rPr>
+                <w:lang w:eastAsia="ja-JP"/>
+              </w:rPr>
+              <w:t>X</w:t>
+            </w:r>
           </w:p>
         </w:tc>
       </w:tr>
@@ -1418,6 +1404,12 @@
                 <w:lang w:eastAsia="ja-JP"/>
               </w:rPr>
             </w:pPr>
+            <w:r>
+              <w:rPr>
+                <w:lang w:eastAsia="ja-JP"/>
+              </w:rPr>
+              <w:t>X</w:t>
+            </w:r>
           </w:p>
         </w:tc>
       </w:tr>
@@ -1438,19 +1430,9 @@
                 <w:lang w:eastAsia="ja-JP"/>
               </w:rPr>
             </w:pPr>
-            <w:proofErr w:type="spellStart"/>
-            <w:r>
-              <w:t>Juli</w:t>
-            </w:r>
-            <w:proofErr w:type="spellEnd"/>
-            <w:r>
-              <w:t xml:space="preserve"> </w:t>
-            </w:r>
-            <w:proofErr w:type="spellStart"/>
-            <w:r>
-              <w:t>Klemm</w:t>
-            </w:r>
-            <w:proofErr w:type="spellEnd"/>
+            <w:r>
+              <w:t>Juli Klemm</w:t>
+            </w:r>
           </w:p>
         </w:tc>
         <w:tc>
@@ -1496,6 +1478,12 @@
                 <w:lang w:eastAsia="ja-JP"/>
               </w:rPr>
             </w:pPr>
+            <w:r>
+              <w:rPr>
+                <w:lang w:eastAsia="ja-JP"/>
+              </w:rPr>
+              <w:t>X</w:t>
+            </w:r>
           </w:p>
         </w:tc>
       </w:tr>
@@ -1517,13 +1505,8 @@
               </w:rPr>
             </w:pPr>
             <w:r>
-              <w:t xml:space="preserve">Jacob </w:t>
-            </w:r>
-            <w:proofErr w:type="spellStart"/>
-            <w:r>
-              <w:t>Mensah</w:t>
-            </w:r>
-            <w:proofErr w:type="spellEnd"/>
+              <w:t>Jacob Mensah</w:t>
+            </w:r>
           </w:p>
         </w:tc>
         <w:tc>
@@ -1544,14 +1527,12 @@
                 <w:lang w:eastAsia="ja-JP"/>
               </w:rPr>
             </w:pPr>
-            <w:proofErr w:type="spellStart"/>
             <w:r>
               <w:rPr>
                 <w:lang w:eastAsia="ja-JP"/>
               </w:rPr>
               <w:t>Terpsys</w:t>
             </w:r>
-            <w:proofErr w:type="spellEnd"/>
           </w:p>
         </w:tc>
         <w:tc>
@@ -1571,6 +1552,12 @@
                 <w:lang w:eastAsia="ja-JP"/>
               </w:rPr>
             </w:pPr>
+            <w:r>
+              <w:rPr>
+                <w:lang w:eastAsia="ja-JP"/>
+              </w:rPr>
+              <w:t>X</w:t>
+            </w:r>
           </w:p>
         </w:tc>
       </w:tr>
@@ -1591,13 +1578,8 @@
                 <w:lang w:eastAsia="ja-JP"/>
               </w:rPr>
             </w:pPr>
-            <w:proofErr w:type="spellStart"/>
-            <w:r>
-              <w:t>Cuong</w:t>
-            </w:r>
-            <w:proofErr w:type="spellEnd"/>
-            <w:r>
-              <w:t xml:space="preserve"> Nguyen</w:t>
+            <w:r>
+              <w:t>Cuong Nguyen</w:t>
             </w:r>
           </w:p>
         </w:tc>
@@ -1619,14 +1601,12 @@
                 <w:lang w:eastAsia="ja-JP"/>
               </w:rPr>
             </w:pPr>
-            <w:proofErr w:type="spellStart"/>
             <w:r>
               <w:rPr>
                 <w:lang w:eastAsia="ja-JP"/>
               </w:rPr>
               <w:t>Terpsys</w:t>
             </w:r>
-            <w:proofErr w:type="spellEnd"/>
           </w:p>
         </w:tc>
         <w:tc>
@@ -1667,13 +1647,8 @@
               </w:rPr>
             </w:pPr>
             <w:r>
-              <w:t xml:space="preserve">Marina </w:t>
-            </w:r>
-            <w:proofErr w:type="spellStart"/>
-            <w:r>
-              <w:t>Omelchenko</w:t>
-            </w:r>
-            <w:proofErr w:type="spellEnd"/>
+              <w:t>Marina Omelchenko</w:t>
+            </w:r>
           </w:p>
         </w:tc>
         <w:tc>
@@ -1719,6 +1694,12 @@
                 <w:lang w:eastAsia="ja-JP"/>
               </w:rPr>
             </w:pPr>
+            <w:r>
+              <w:rPr>
+                <w:lang w:eastAsia="ja-JP"/>
+              </w:rPr>
+              <w:t>X</w:t>
+            </w:r>
           </w:p>
         </w:tc>
       </w:tr>
@@ -1782,6 +1763,12 @@
                 <w:lang w:eastAsia="ja-JP"/>
               </w:rPr>
             </w:pPr>
+            <w:r>
+              <w:rPr>
+                <w:lang w:eastAsia="ja-JP"/>
+              </w:rPr>
+              <w:t>X</w:t>
+            </w:r>
           </w:p>
         </w:tc>
       </w:tr>
@@ -1888,14 +1875,12 @@
                 <w:lang w:eastAsia="ja-JP"/>
               </w:rPr>
             </w:pPr>
-            <w:proofErr w:type="spellStart"/>
             <w:r>
               <w:rPr>
                 <w:lang w:eastAsia="ja-JP"/>
               </w:rPr>
               <w:t>Terpsys</w:t>
             </w:r>
-            <w:proofErr w:type="spellEnd"/>
           </w:p>
         </w:tc>
         <w:tc>
@@ -1935,13 +1920,8 @@
                 <w:lang w:eastAsia="ja-JP"/>
               </w:rPr>
             </w:pPr>
-            <w:proofErr w:type="spellStart"/>
-            <w:r>
-              <w:t>Ulli</w:t>
-            </w:r>
-            <w:proofErr w:type="spellEnd"/>
-            <w:r>
-              <w:t xml:space="preserve"> Wagner</w:t>
+            <w:r>
+              <w:t>Ulli Wagner</w:t>
             </w:r>
           </w:p>
         </w:tc>
@@ -1988,6 +1968,12 @@
                 <w:lang w:eastAsia="ja-JP"/>
               </w:rPr>
             </w:pPr>
+            <w:r>
+              <w:rPr>
+                <w:lang w:eastAsia="ja-JP"/>
+              </w:rPr>
+              <w:t>X</w:t>
+            </w:r>
           </w:p>
         </w:tc>
       </w:tr>
@@ -2085,7 +2071,7 @@
       <w:r>
         <w:t xml:space="preserve"> </w:t>
       </w:r>
-      <w:hyperlink r:id="rId12" w:history="1">
+      <w:hyperlink r:id="rId13" w:history="1">
         <w:r>
           <w:rPr>
             <w:rStyle w:val="Hyperlink"/>
@@ -2107,13 +2093,9 @@
     </w:p>
     <w:p>
       <w:r>
-        <w:t xml:space="preserve">Meeting Password: </w:t>
-      </w:r>
-      <w:proofErr w:type="spellStart"/>
-      <w:r>
-        <w:t>caA_caI</w:t>
-      </w:r>
-      <w:proofErr w:type="spellEnd"/>
+        <w:lastRenderedPageBreak/>
+        <w:t>Meeting Password: caA_caI</w:t>
+      </w:r>
     </w:p>
     <w:p/>
     <w:p>
@@ -2130,7 +2112,6 @@
         <w:pStyle w:val="Heading1"/>
       </w:pPr>
       <w:r>
-        <w:lastRenderedPageBreak/>
         <w:t>Meeting Start</w:t>
       </w:r>
     </w:p>
@@ -2265,16 +2246,12 @@
           <w:rFonts w:ascii="Arial" w:hAnsi="Arial" w:cs="Arial"/>
         </w:rPr>
       </w:pPr>
-      <w:proofErr w:type="spellStart"/>
-      <w:proofErr w:type="gramStart"/>
       <w:r>
         <w:rPr>
           <w:rFonts w:ascii="Arial" w:hAnsi="Arial" w:cs="Arial"/>
         </w:rPr>
         <w:t>caArray</w:t>
       </w:r>
-      <w:proofErr w:type="spellEnd"/>
-      <w:proofErr w:type="gramEnd"/>
       <w:r>
         <w:rPr>
           <w:rFonts w:ascii="Arial" w:hAnsi="Arial" w:cs="Arial"/>
@@ -2327,48 +2304,31 @@
         <w:rPr>
           <w:rFonts w:ascii="Arial" w:hAnsi="Arial" w:cs="Arial"/>
         </w:rPr>
-        <w:t xml:space="preserve">Security </w:t>
-      </w:r>
-      <w:commentRangeStart w:id="3"/>
-      <w:r>
-        <w:rPr>
-          <w:rFonts w:ascii="Arial" w:hAnsi="Arial" w:cs="Arial"/>
-          <w:i/>
-        </w:rPr>
-        <w:t>[started/successfully completed]</w:t>
-      </w:r>
-      <w:r>
-        <w:rPr>
-          <w:rFonts w:ascii="Arial" w:hAnsi="Arial" w:cs="Arial"/>
-        </w:rPr>
-        <w:t xml:space="preserve"> </w:t>
-      </w:r>
-      <w:commentRangeEnd w:id="3"/>
-      <w:r>
-        <w:rPr>
-          <w:rStyle w:val="CommentReference"/>
-        </w:rPr>
-        <w:commentReference w:id="3"/>
-      </w:r>
-      <w:r>
-        <w:rPr>
-          <w:rFonts w:ascii="Arial" w:hAnsi="Arial" w:cs="Arial"/>
-        </w:rPr>
-        <w:t xml:space="preserve">the </w:t>
-      </w:r>
-      <w:proofErr w:type="spellStart"/>
-      <w:r>
-        <w:rPr>
-          <w:rFonts w:ascii="Arial" w:hAnsi="Arial" w:cs="Arial"/>
-        </w:rPr>
-        <w:t>appscan</w:t>
-      </w:r>
-      <w:proofErr w:type="spellEnd"/>
-      <w:r>
-        <w:rPr>
-          <w:rFonts w:ascii="Arial" w:hAnsi="Arial" w:cs="Arial"/>
-        </w:rPr>
-        <w:t xml:space="preserve"> </w:t>
+        <w:t>Security</w:t>
+      </w:r>
+      <w:r>
+        <w:rPr>
+          <w:rFonts w:ascii="Arial" w:hAnsi="Arial" w:cs="Arial"/>
+        </w:rPr>
+        <w:t xml:space="preserve"> Team </w:t>
+      </w:r>
+      <w:r>
+        <w:rPr>
+          <w:rFonts w:ascii="Arial" w:hAnsi="Arial" w:cs="Arial"/>
+        </w:rPr>
+        <w:t>successfully completed</w:t>
+      </w:r>
+      <w:r>
+        <w:rPr>
+          <w:rFonts w:ascii="Arial" w:hAnsi="Arial" w:cs="Arial"/>
+        </w:rPr>
+        <w:t xml:space="preserve"> the </w:t>
+      </w:r>
+      <w:r>
+        <w:rPr>
+          <w:rFonts w:ascii="Arial" w:hAnsi="Arial" w:cs="Arial"/>
+        </w:rPr>
+        <w:t xml:space="preserve">appscan </w:t>
       </w:r>
       <w:r>
         <w:rPr>
@@ -2396,6 +2356,24 @@
     <w:p>
       <w:pPr>
         <w:numPr>
+          <w:ilvl w:val="3"/>
+          <w:numId w:val="3"/>
+        </w:numPr>
+        <w:jc w:val="left"/>
+        <w:rPr>
+          <w:rFonts w:ascii="Arial" w:hAnsi="Arial" w:cs="Arial"/>
+        </w:rPr>
+      </w:pPr>
+      <w:r>
+        <w:rPr>
+          <w:rFonts w:ascii="Arial" w:hAnsi="Arial"/>
+        </w:rPr>
+        <w:t>Winston and Marina are investigating an error that occurred when Marina used the installer to upgrade the QA database.</w:t>
+      </w:r>
+    </w:p>
+    <w:p>
+      <w:pPr>
+        <w:numPr>
           <w:ilvl w:val="2"/>
           <w:numId w:val="3"/>
         </w:numPr>
@@ -2523,21 +2501,7 @@
         <w:rPr>
           <w:rFonts w:ascii="Arial" w:hAnsi="Arial" w:cs="Arial"/>
         </w:rPr>
-        <w:t xml:space="preserve">without making any changes with CSM or </w:t>
-      </w:r>
-      <w:proofErr w:type="spellStart"/>
-      <w:r>
-        <w:rPr>
-          <w:rFonts w:ascii="Arial" w:hAnsi="Arial" w:cs="Arial"/>
-        </w:rPr>
-        <w:t>caArray</w:t>
-      </w:r>
-      <w:proofErr w:type="spellEnd"/>
-      <w:r>
-        <w:rPr>
-          <w:rFonts w:ascii="Arial" w:hAnsi="Arial" w:cs="Arial"/>
-        </w:rPr>
-        <w:t>.</w:t>
+        <w:t>without making any changes with CSM or caArray.</w:t>
       </w:r>
     </w:p>
     <w:p>
@@ -2597,21 +2561,7 @@
         <w:rPr>
           <w:rFonts w:ascii="Arial" w:hAnsi="Arial" w:cs="Arial"/>
         </w:rPr>
-        <w:t xml:space="preserve">Removed from consideration because no documentation or downloads exist. (Confirmed with </w:t>
-      </w:r>
-      <w:proofErr w:type="spellStart"/>
-      <w:r>
-        <w:rPr>
-          <w:rFonts w:ascii="Arial" w:hAnsi="Arial" w:cs="Arial"/>
-        </w:rPr>
-        <w:t>Ulli</w:t>
-      </w:r>
-      <w:proofErr w:type="spellEnd"/>
-      <w:r>
-        <w:rPr>
-          <w:rFonts w:ascii="Arial" w:hAnsi="Arial" w:cs="Arial"/>
-        </w:rPr>
-        <w:t>.)</w:t>
+        <w:t>Removed from consideration because no documentation or downloads exist. (Confirmed with Ulli.)</w:t>
       </w:r>
     </w:p>
     <w:p>
@@ -2665,35 +2615,7 @@
         <w:rPr>
           <w:rFonts w:ascii="Arial" w:hAnsi="Arial" w:cs="Arial"/>
         </w:rPr>
-        <w:t xml:space="preserve">To evaluate changes to the </w:t>
-      </w:r>
-      <w:proofErr w:type="spellStart"/>
-      <w:r>
-        <w:rPr>
-          <w:rFonts w:ascii="Arial" w:hAnsi="Arial" w:cs="Arial"/>
-        </w:rPr>
-        <w:t>caArray</w:t>
-      </w:r>
-      <w:proofErr w:type="spellEnd"/>
-      <w:r>
-        <w:rPr>
-          <w:rFonts w:ascii="Arial" w:hAnsi="Arial" w:cs="Arial"/>
-        </w:rPr>
-        <w:t xml:space="preserve"> application, we need access to the upgrade scripts in the 5.0 </w:t>
-      </w:r>
-      <w:proofErr w:type="gramStart"/>
-      <w:r>
-        <w:rPr>
-          <w:rFonts w:ascii="Arial" w:hAnsi="Arial" w:cs="Arial"/>
-        </w:rPr>
-        <w:t>release</w:t>
-      </w:r>
-      <w:proofErr w:type="gramEnd"/>
-      <w:r>
-        <w:rPr>
-          <w:rFonts w:ascii="Arial" w:hAnsi="Arial" w:cs="Arial"/>
-        </w:rPr>
-        <w:t xml:space="preserve"> to see what has changed in the schema.</w:t>
+        <w:t>To evaluate changes to the caArray application, we need access to the upgrade scripts in the 5.0 release to see what has changed in the schema.</w:t>
       </w:r>
       <w:r>
         <w:rPr>
@@ -2769,33 +2691,11 @@
           <w:i/>
         </w:rPr>
       </w:pPr>
-      <w:proofErr w:type="spellStart"/>
-      <w:r>
-        <w:rPr>
-          <w:rFonts w:ascii="Arial" w:hAnsi="Arial" w:cs="Arial"/>
-        </w:rPr>
-        <w:t>Cuong</w:t>
-      </w:r>
-      <w:proofErr w:type="spellEnd"/>
-      <w:r>
-        <w:rPr>
-          <w:rFonts w:ascii="Arial" w:hAnsi="Arial" w:cs="Arial"/>
-        </w:rPr>
-        <w:t xml:space="preserve"> confirmed we </w:t>
-      </w:r>
-      <w:proofErr w:type="gramStart"/>
-      <w:r>
-        <w:rPr>
-          <w:rFonts w:ascii="Arial" w:hAnsi="Arial" w:cs="Arial"/>
-        </w:rPr>
-        <w:t>can</w:t>
-      </w:r>
-      <w:proofErr w:type="gramEnd"/>
-      <w:r>
-        <w:rPr>
-          <w:rFonts w:ascii="Arial" w:hAnsi="Arial" w:cs="Arial"/>
-        </w:rPr>
-        <w:t xml:space="preserve"> continue </w:t>
+      <w:r>
+        <w:rPr>
+          <w:rFonts w:ascii="Arial" w:hAnsi="Arial" w:cs="Arial"/>
+        </w:rPr>
+        <w:t xml:space="preserve">Cuong confirmed we can continue </w:t>
       </w:r>
       <w:r>
         <w:rPr>
@@ -2907,6 +2807,7 @@
         <w:rPr>
           <w:rFonts w:ascii="Arial" w:hAnsi="Arial" w:cs="Arial"/>
         </w:rPr>
+        <w:lastRenderedPageBreak/>
         <w:t>C</w:t>
       </w:r>
       <w:r>
@@ -2915,19 +2816,11 @@
         </w:rPr>
         <w:t xml:space="preserve">raig </w:t>
       </w:r>
-      <w:proofErr w:type="spellStart"/>
-      <w:r>
-        <w:rPr>
-          <w:rFonts w:ascii="Arial" w:hAnsi="Arial" w:cs="Arial"/>
-        </w:rPr>
-        <w:t>Hayn</w:t>
-      </w:r>
-      <w:proofErr w:type="spellEnd"/>
-      <w:r>
-        <w:rPr>
-          <w:rFonts w:ascii="Arial" w:hAnsi="Arial" w:cs="Arial"/>
-        </w:rPr>
-        <w:t xml:space="preserve"> </w:t>
+      <w:r>
+        <w:rPr>
+          <w:rFonts w:ascii="Arial" w:hAnsi="Arial" w:cs="Arial"/>
+        </w:rPr>
+        <w:t xml:space="preserve">Hayn </w:t>
       </w:r>
       <w:r>
         <w:rPr>
@@ -2963,16 +2856,8 @@
         <w:rPr>
           <w:rFonts w:ascii="Arial" w:hAnsi="Arial" w:cs="Arial"/>
         </w:rPr>
-        <w:t xml:space="preserve"> in </w:t>
-      </w:r>
-      <w:proofErr w:type="spellStart"/>
-      <w:r>
-        <w:rPr>
-          <w:rFonts w:ascii="Arial" w:hAnsi="Arial" w:cs="Arial"/>
-        </w:rPr>
-        <w:t>Jira</w:t>
-      </w:r>
-      <w:proofErr w:type="spellEnd"/>
+        <w:t xml:space="preserve"> in Jira</w:t>
+      </w:r>
       <w:r>
         <w:rPr>
           <w:rFonts w:ascii="Arial" w:hAnsi="Arial" w:cs="Arial"/>
@@ -2991,21 +2876,11 @@
           <w:rFonts w:ascii="Arial" w:hAnsi="Arial" w:cs="Arial"/>
         </w:rPr>
       </w:pPr>
-      <w:proofErr w:type="spellStart"/>
-      <w:proofErr w:type="gramStart"/>
-      <w:r>
-        <w:rPr>
-          <w:rFonts w:ascii="Arial" w:hAnsi="Arial" w:cs="Arial"/>
-        </w:rPr>
-        <w:t>caIntegrator</w:t>
-      </w:r>
-      <w:proofErr w:type="spellEnd"/>
-      <w:proofErr w:type="gramEnd"/>
-      <w:r>
-        <w:rPr>
-          <w:rFonts w:ascii="Arial" w:hAnsi="Arial" w:cs="Arial"/>
-        </w:rPr>
-        <w:t>:</w:t>
+      <w:r>
+        <w:rPr>
+          <w:rFonts w:ascii="Arial" w:hAnsi="Arial" w:cs="Arial"/>
+        </w:rPr>
+        <w:t>caIntegrator:</w:t>
       </w:r>
     </w:p>
     <w:p>
@@ -3017,30 +2892,13 @@
         <w:jc w:val="left"/>
         <w:rPr>
           <w:rFonts w:ascii="Arial" w:hAnsi="Arial" w:cs="Arial"/>
-          <w:i/>
-        </w:rPr>
-      </w:pPr>
-      <w:commentRangeStart w:id="4"/>
-      <w:r>
-        <w:rPr>
-          <w:rFonts w:ascii="Arial" w:hAnsi="Arial" w:cs="Arial"/>
-          <w:i/>
-        </w:rPr>
-        <w:t xml:space="preserve">QA </w:t>
-      </w:r>
-      <w:r>
-        <w:rPr>
-          <w:rFonts w:ascii="Arial" w:hAnsi="Arial" w:cs="Arial"/>
-          <w:i/>
-        </w:rPr>
-        <w:t>T</w:t>
-      </w:r>
-      <w:r>
-        <w:rPr>
-          <w:rFonts w:ascii="Arial" w:hAnsi="Arial" w:cs="Arial"/>
-          <w:i/>
-        </w:rPr>
-        <w:t xml:space="preserve">esting </w:t>
+        </w:rPr>
+      </w:pPr>
+      <w:r>
+        <w:rPr>
+          <w:rFonts w:ascii="Arial" w:hAnsi="Arial" w:cs="Arial"/>
+        </w:rPr>
+        <w:t>1.4.1 RC2</w:t>
       </w:r>
     </w:p>
     <w:p>
@@ -3052,15 +2910,13 @@
         <w:jc w:val="left"/>
         <w:rPr>
           <w:rFonts w:ascii="Arial" w:hAnsi="Arial" w:cs="Arial"/>
-          <w:i/>
-        </w:rPr>
-      </w:pPr>
-      <w:r>
-        <w:rPr>
-          <w:rFonts w:ascii="Arial" w:hAnsi="Arial" w:cs="Arial"/>
-          <w:i/>
-        </w:rPr>
-        <w:t>Deployed 1.4.1 RC2 last week.</w:t>
+        </w:rPr>
+      </w:pPr>
+      <w:r>
+        <w:rPr>
+          <w:rFonts w:ascii="Arial" w:hAnsi="Arial" w:cs="Arial"/>
+        </w:rPr>
+        <w:t>All testing completed successfully on the QA tier.</w:t>
       </w:r>
     </w:p>
     <w:p>
@@ -3072,203 +2928,38 @@
         <w:jc w:val="left"/>
         <w:rPr>
           <w:rFonts w:ascii="Arial" w:hAnsi="Arial" w:cs="Arial"/>
-          <w:i/>
-        </w:rPr>
-      </w:pPr>
-      <w:r>
-        <w:rPr>
-          <w:rFonts w:ascii="Arial" w:hAnsi="Arial" w:cs="Arial"/>
-          <w:i/>
-        </w:rPr>
-        <w:t>102</w:t>
-      </w:r>
-      <w:r>
-        <w:rPr>
-          <w:rFonts w:ascii="Arial" w:hAnsi="Arial" w:cs="Arial"/>
-          <w:i/>
-        </w:rPr>
-        <w:t>/</w:t>
-      </w:r>
-      <w:r>
-        <w:rPr>
-          <w:rFonts w:ascii="Arial" w:hAnsi="Arial" w:cs="Arial"/>
-          <w:i/>
-        </w:rPr>
-        <w:t>109</w:t>
-      </w:r>
-      <w:r>
-        <w:rPr>
-          <w:rFonts w:ascii="Arial" w:hAnsi="Arial" w:cs="Arial"/>
-          <w:i/>
-        </w:rPr>
-        <w:t xml:space="preserve"> r</w:t>
-      </w:r>
-      <w:r>
-        <w:rPr>
-          <w:rFonts w:ascii="Arial" w:hAnsi="Arial" w:cs="Arial"/>
-          <w:i/>
-        </w:rPr>
-        <w:t xml:space="preserve">egression tests </w:t>
-      </w:r>
-      <w:r>
-        <w:rPr>
-          <w:rFonts w:ascii="Arial" w:hAnsi="Arial" w:cs="Arial"/>
-          <w:i/>
-        </w:rPr>
-        <w:t>complete</w:t>
-      </w:r>
-      <w:r>
-        <w:rPr>
-          <w:rFonts w:ascii="Arial" w:hAnsi="Arial" w:cs="Arial"/>
-          <w:i/>
-        </w:rPr>
-        <w:t>d</w:t>
-      </w:r>
-      <w:r>
-        <w:rPr>
-          <w:rFonts w:ascii="Arial" w:hAnsi="Arial" w:cs="Arial"/>
-          <w:i/>
-        </w:rPr>
-        <w:t>.</w:t>
-      </w:r>
-      <w:r>
-        <w:rPr>
-          <w:rFonts w:ascii="Arial" w:hAnsi="Arial" w:cs="Arial"/>
-          <w:i/>
-        </w:rPr>
-        <w:t xml:space="preserve"> </w:t>
+        </w:rPr>
+      </w:pPr>
+      <w:r>
+        <w:rPr>
+          <w:rFonts w:ascii="Arial" w:hAnsi="Arial" w:cs="Arial"/>
+        </w:rPr>
+        <w:t xml:space="preserve">Abe and Marina are working with the Security Team to get the appscan </w:t>
+      </w:r>
+      <w:r>
+        <w:rPr>
+          <w:rFonts w:ascii="Arial" w:hAnsi="Arial" w:cs="Arial"/>
+        </w:rPr>
+        <w:t>on the QA tier</w:t>
+      </w:r>
+      <w:r>
+        <w:rPr>
+          <w:rFonts w:ascii="Arial" w:hAnsi="Arial" w:cs="Arial"/>
+        </w:rPr>
+        <w:t xml:space="preserve"> started today.</w:t>
       </w:r>
     </w:p>
     <w:p>
       <w:pPr>
         <w:numPr>
-          <w:ilvl w:val="4"/>
+          <w:ilvl w:val="3"/>
           <w:numId w:val="3"/>
         </w:numPr>
         <w:jc w:val="left"/>
         <w:rPr>
           <w:rFonts w:ascii="Arial" w:hAnsi="Arial" w:cs="Arial"/>
-          <w:i/>
-        </w:rPr>
-      </w:pPr>
-      <w:r>
-        <w:rPr>
-          <w:rFonts w:ascii="Arial" w:hAnsi="Arial" w:cs="Arial"/>
-          <w:i/>
-        </w:rPr>
-        <w:lastRenderedPageBreak/>
-        <w:t xml:space="preserve">Remaining: </w:t>
-      </w:r>
-      <w:r>
-        <w:rPr>
-          <w:rFonts w:ascii="Arial" w:hAnsi="Arial" w:cs="Arial"/>
-          <w:i/>
-        </w:rPr>
-        <w:t>SSO tests, Installation tests</w:t>
-      </w:r>
-      <w:r>
-        <w:rPr>
-          <w:rFonts w:ascii="Arial" w:hAnsi="Arial" w:cs="Arial"/>
-          <w:i/>
-        </w:rPr>
-        <w:t>, and a small number of</w:t>
-      </w:r>
-      <w:r>
-        <w:rPr>
-          <w:rFonts w:ascii="Arial" w:hAnsi="Arial" w:cs="Arial"/>
-          <w:i/>
-        </w:rPr>
-        <w:t xml:space="preserve"> functional tests.</w:t>
-      </w:r>
-    </w:p>
-    <w:p>
-      <w:pPr>
-        <w:numPr>
-          <w:ilvl w:val="4"/>
-          <w:numId w:val="3"/>
-        </w:numPr>
-        <w:jc w:val="left"/>
-        <w:rPr>
-          <w:rFonts w:ascii="Arial" w:hAnsi="Arial" w:cs="Arial"/>
-          <w:i/>
-        </w:rPr>
-      </w:pPr>
-      <w:r>
-        <w:rPr>
-          <w:rFonts w:ascii="Arial" w:hAnsi="Arial" w:cs="Arial"/>
-          <w:i/>
-        </w:rPr>
-        <w:t>Marina expects to complete testing on the QA tier in the next day or two.</w:t>
-      </w:r>
-    </w:p>
-    <w:p>
-      <w:pPr>
-        <w:numPr>
-          <w:ilvl w:val="4"/>
-          <w:numId w:val="3"/>
-        </w:numPr>
-        <w:jc w:val="left"/>
-        <w:rPr>
-          <w:rFonts w:ascii="Arial" w:hAnsi="Arial" w:cs="Arial"/>
-          <w:i/>
-        </w:rPr>
-      </w:pPr>
-      <w:r>
-        <w:rPr>
-          <w:rFonts w:ascii="Arial" w:hAnsi="Arial" w:cs="Arial"/>
-          <w:i/>
-        </w:rPr>
-        <w:t xml:space="preserve">The </w:t>
-      </w:r>
-      <w:proofErr w:type="spellStart"/>
-      <w:r>
-        <w:rPr>
-          <w:rFonts w:ascii="Arial" w:hAnsi="Arial" w:cs="Arial"/>
-          <w:i/>
-        </w:rPr>
-        <w:t>appscan</w:t>
-      </w:r>
-      <w:proofErr w:type="spellEnd"/>
-      <w:r>
-        <w:rPr>
-          <w:rFonts w:ascii="Arial" w:hAnsi="Arial" w:cs="Arial"/>
-          <w:i/>
-        </w:rPr>
-        <w:t xml:space="preserve"> has been requested and will be run after Marina finishes testing</w:t>
-      </w:r>
-      <w:r>
-        <w:rPr>
-          <w:rFonts w:ascii="Arial" w:hAnsi="Arial" w:cs="Arial"/>
-          <w:i/>
-        </w:rPr>
-        <w:t xml:space="preserve"> on the QA tier</w:t>
-      </w:r>
-      <w:r>
-        <w:rPr>
-          <w:rFonts w:ascii="Arial" w:hAnsi="Arial" w:cs="Arial"/>
-          <w:i/>
-        </w:rPr>
-        <w:t>.</w:t>
-      </w:r>
-    </w:p>
-    <w:commentRangeEnd w:id="4"/>
-    <w:p>
-      <w:pPr>
-        <w:numPr>
-          <w:ilvl w:val="2"/>
-          <w:numId w:val="3"/>
-        </w:numPr>
-        <w:jc w:val="left"/>
-        <w:rPr>
-          <w:rFonts w:ascii="Arial" w:hAnsi="Arial" w:cs="Arial"/>
-        </w:rPr>
-      </w:pPr>
-      <w:r>
-        <w:rPr>
-          <w:rStyle w:val="CommentReference"/>
-        </w:rPr>
-        <w:commentReference w:id="4"/>
-      </w:r>
+        </w:rPr>
+      </w:pPr>
       <w:r>
         <w:rPr>
           <w:rFonts w:ascii="Arial" w:hAnsi="Arial" w:cs="Arial"/>
@@ -3392,19 +3083,44 @@
     <w:p>
       <w:pPr>
         <w:numPr>
-          <w:ilvl w:val="0"/>
+          <w:ilvl w:val="1"/>
           <w:numId w:val="3"/>
         </w:numPr>
         <w:jc w:val="left"/>
         <w:rPr>
           <w:rFonts w:ascii="Arial" w:hAnsi="Arial" w:cs="Arial"/>
-        </w:rPr>
-      </w:pPr>
-      <w:r>
-        <w:rPr>
-          <w:rFonts w:ascii="Arial" w:hAnsi="Arial"/>
-        </w:rPr>
-        <w:t>Systems:</w:t>
+          <w:b/>
+        </w:rPr>
+      </w:pPr>
+      <w:r>
+        <w:rPr>
+          <w:rFonts w:ascii="Arial" w:hAnsi="Arial" w:cs="Arial"/>
+        </w:rPr>
+        <w:t xml:space="preserve">Winston will be joining an internal call this afternoon with TRANSCEND </w:t>
+      </w:r>
+      <w:r>
+        <w:rPr>
+          <w:rFonts w:ascii="Arial" w:hAnsi="Arial" w:cs="Arial"/>
+        </w:rPr>
+        <w:t>regarding Agilent data and parsing functionality</w:t>
+      </w:r>
+      <w:r>
+        <w:rPr>
+          <w:rFonts w:ascii="Arial" w:hAnsi="Arial" w:cs="Arial"/>
+        </w:rPr>
+        <w:t xml:space="preserve"> to </w:t>
+      </w:r>
+      <w:r>
+        <w:rPr>
+          <w:rFonts w:ascii="Arial" w:hAnsi="Arial" w:cs="Arial"/>
+        </w:rPr>
+        <w:t>speak to caArray’s functionality</w:t>
+      </w:r>
+      <w:r>
+        <w:rPr>
+          <w:rFonts w:ascii="Arial" w:hAnsi="Arial" w:cs="Arial"/>
+        </w:rPr>
+        <w:t>.</w:t>
       </w:r>
     </w:p>
     <w:p>
@@ -3422,6 +3138,24 @@
         <w:rPr>
           <w:rFonts w:ascii="Arial" w:hAnsi="Arial"/>
         </w:rPr>
+        <w:t>Systems:</w:t>
+      </w:r>
+    </w:p>
+    <w:p>
+      <w:pPr>
+        <w:numPr>
+          <w:ilvl w:val="0"/>
+          <w:numId w:val="3"/>
+        </w:numPr>
+        <w:jc w:val="left"/>
+        <w:rPr>
+          <w:rFonts w:ascii="Arial" w:hAnsi="Arial" w:cs="Arial"/>
+        </w:rPr>
+      </w:pPr>
+      <w:r>
+        <w:rPr>
+          <w:rFonts w:ascii="Arial" w:hAnsi="Arial"/>
+        </w:rPr>
         <w:t>Documentation:</w:t>
       </w:r>
     </w:p>
@@ -3438,9 +3172,15 @@
       </w:pPr>
       <w:r>
         <w:rPr>
-          <w:rFonts w:ascii="Arial" w:hAnsi="Arial" w:cs="Arial"/>
-        </w:rPr>
-        <w:t>Release notes – where should they be hosted?</w:t>
+          <w:rFonts w:ascii="Arial" w:hAnsi="Arial"/>
+        </w:rPr>
+        <w:t>“Data</w:t>
+      </w:r>
+      <w:r>
+        <w:rPr>
+          <w:rFonts w:ascii="Arial" w:hAnsi="Arial"/>
+        </w:rPr>
+        <w:t xml:space="preserve"> Submitters Quick Start Guide”</w:t>
       </w:r>
     </w:p>
     <w:p>
@@ -3456,161 +3196,69 @@
       </w:pPr>
       <w:r>
         <w:rPr>
-          <w:rFonts w:ascii="Arial" w:hAnsi="Arial" w:cs="Arial"/>
-        </w:rPr>
-        <w:t>Currently the</w:t>
-      </w:r>
-      <w:r>
-        <w:rPr>
-          <w:rFonts w:ascii="Arial" w:hAnsi="Arial" w:cs="Arial"/>
-        </w:rPr>
-        <w:t xml:space="preserve"> release notes link leads to </w:t>
-      </w:r>
-      <w:r>
-        <w:rPr>
-          <w:rFonts w:ascii="Arial" w:hAnsi="Arial" w:cs="Arial"/>
-        </w:rPr>
-        <w:t xml:space="preserve">a </w:t>
-      </w:r>
-      <w:proofErr w:type="spellStart"/>
-      <w:r>
-        <w:rPr>
-          <w:rFonts w:ascii="Arial" w:hAnsi="Arial" w:cs="Arial"/>
-        </w:rPr>
-        <w:t>GF</w:t>
-      </w:r>
-      <w:r>
-        <w:rPr>
-          <w:rFonts w:ascii="Arial" w:hAnsi="Arial" w:cs="Arial"/>
-        </w:rPr>
-        <w:t>orge</w:t>
-      </w:r>
-      <w:proofErr w:type="spellEnd"/>
-      <w:r>
-        <w:rPr>
-          <w:rFonts w:ascii="Arial" w:hAnsi="Arial" w:cs="Arial"/>
-        </w:rPr>
-        <w:t xml:space="preserve"> page that</w:t>
-      </w:r>
-      <w:r>
-        <w:rPr>
-          <w:rFonts w:ascii="Arial" w:hAnsi="Arial" w:cs="Arial"/>
-        </w:rPr>
-        <w:t xml:space="preserve"> is not supported anymore: </w:t>
-      </w:r>
-      <w:r>
-        <w:rPr>
-          <w:rFonts w:ascii="Arial" w:hAnsi="Arial" w:cs="Arial"/>
-        </w:rPr>
-        <w:t>https://gforge.nci.nih.gov/frs/shownotes.php?release_</w:t>
-      </w:r>
-      <w:r>
-        <w:rPr>
-          <w:rFonts w:ascii="Arial" w:hAnsi="Arial" w:cs="Arial"/>
-        </w:rPr>
-        <w:t>id=4343</w:t>
-      </w:r>
-    </w:p>
-    <w:p>
-      <w:pPr>
-        <w:numPr>
-          <w:ilvl w:val="1"/>
-          <w:numId w:val="3"/>
-        </w:numPr>
-        <w:jc w:val="left"/>
-        <w:rPr>
-          <w:rFonts w:ascii="Arial" w:hAnsi="Arial" w:cs="Arial"/>
-        </w:rPr>
-      </w:pPr>
-      <w:r>
-        <w:rPr>
           <w:rFonts w:ascii="Arial" w:hAnsi="Arial"/>
         </w:rPr>
-        <w:t xml:space="preserve"> “Data</w:t>
+        <w:t xml:space="preserve">Mike </w:t>
       </w:r>
       <w:r>
         <w:rPr>
           <w:rFonts w:ascii="Arial" w:hAnsi="Arial"/>
         </w:rPr>
-        <w:t xml:space="preserve"> Submitters Quick Start Guide”</w:t>
-      </w:r>
-    </w:p>
-    <w:p>
-      <w:pPr>
-        <w:numPr>
-          <w:ilvl w:val="2"/>
-          <w:numId w:val="3"/>
-        </w:numPr>
-        <w:jc w:val="left"/>
-        <w:rPr>
-          <w:rFonts w:ascii="Arial" w:hAnsi="Arial" w:cs="Arial"/>
-        </w:rPr>
-      </w:pPr>
+        <w:t>finished</w:t>
+      </w:r>
       <w:r>
         <w:rPr>
           <w:rFonts w:ascii="Arial" w:hAnsi="Arial"/>
         </w:rPr>
-        <w:t>Due to illness</w:t>
+        <w:t xml:space="preserve"> </w:t>
       </w:r>
       <w:r>
         <w:rPr>
           <w:rFonts w:ascii="Arial" w:hAnsi="Arial"/>
         </w:rPr>
-        <w:t xml:space="preserve"> last week</w:t>
+        <w:t>review</w:t>
       </w:r>
       <w:r>
         <w:rPr>
           <w:rFonts w:ascii="Arial" w:hAnsi="Arial"/>
         </w:rPr>
-        <w:t xml:space="preserve">, </w:t>
+        <w:t>ing</w:t>
       </w:r>
       <w:r>
         <w:rPr>
           <w:rFonts w:ascii="Arial" w:hAnsi="Arial"/>
         </w:rPr>
-        <w:t xml:space="preserve">Mike </w:t>
+        <w:t xml:space="preserve"> </w:t>
       </w:r>
       <w:r>
         <w:rPr>
           <w:rFonts w:ascii="Arial" w:hAnsi="Arial"/>
         </w:rPr>
-        <w:t xml:space="preserve">deferred </w:t>
+        <w:t>the materials from</w:t>
       </w:r>
       <w:r>
         <w:rPr>
           <w:rFonts w:ascii="Arial" w:hAnsi="Arial"/>
         </w:rPr>
-        <w:t>review</w:t>
+        <w:t xml:space="preserve"> the Molecular Analysis Tools Knowledge Center (MAT KC) that describe how to submit data</w:t>
       </w:r>
       <w:r>
         <w:rPr>
           <w:rFonts w:ascii="Arial" w:hAnsi="Arial"/>
         </w:rPr>
-        <w:t>ing</w:t>
+        <w:t xml:space="preserve">.  </w:t>
       </w:r>
       <w:r>
         <w:rPr>
           <w:rFonts w:ascii="Arial" w:hAnsi="Arial"/>
         </w:rPr>
-        <w:t xml:space="preserve"> </w:t>
+        <w:t xml:space="preserve">He’ll coordinate with </w:t>
       </w:r>
       <w:r>
         <w:rPr>
           <w:rFonts w:ascii="Arial" w:hAnsi="Arial"/>
         </w:rPr>
-        <w:t xml:space="preserve">the </w:t>
-      </w:r>
-      <w:r>
-        <w:rPr>
-          <w:rFonts w:ascii="Arial" w:hAnsi="Arial"/>
-        </w:rPr>
-        <w:t>videos developed by the Molecular Analysis Tools Knowledge Center (MAT KC) that describe how to submit data</w:t>
-      </w:r>
-      <w:r>
-        <w:rPr>
-          <w:rFonts w:ascii="Arial" w:hAnsi="Arial"/>
-        </w:rPr>
-        <w:t>.  It’s back on his list for this week.</w:t>
+        <w:t>Jill to discuss the documentation update process.</w:t>
       </w:r>
     </w:p>
     <w:p>
@@ -3751,16 +3399,8 @@
         <w:rPr>
           <w:rFonts w:ascii="Arial" w:hAnsi="Arial" w:cs="Arial"/>
         </w:rPr>
-        <w:t>X</w:t>
-      </w:r>
-      <w:proofErr w:type="gramStart"/>
-      <w:r>
-        <w:rPr>
-          <w:rFonts w:ascii="Arial" w:hAnsi="Arial" w:cs="Arial"/>
-        </w:rPr>
-        <w:t>:XX</w:t>
-      </w:r>
-      <w:proofErr w:type="gramEnd"/>
+        <w:t>X:XX</w:t>
+      </w:r>
       <w:r>
         <w:rPr>
           <w:rFonts w:ascii="Arial" w:hAnsi="Arial" w:cs="Arial"/>
@@ -4037,108 +3677,35 @@
                 <w:rFonts w:ascii="Arial" w:hAnsi="Arial" w:cs="Arial"/>
                 <w:color w:val="000000"/>
               </w:rPr>
-              <w:t xml:space="preserve"> </w:t>
-            </w:r>
-            <w:proofErr w:type="spellStart"/>
+              <w:t xml:space="preserve"> Juli Klemm, Ulli Wagner, and </w:t>
+            </w:r>
             <w:r>
               <w:rPr>
                 <w:rFonts w:ascii="Arial" w:hAnsi="Arial" w:cs="Arial"/>
                 <w:color w:val="000000"/>
               </w:rPr>
-              <w:t>Juli</w:t>
-            </w:r>
-            <w:proofErr w:type="spellEnd"/>
+              <w:t>JJ Pan to plan the caArray 2.5.2</w:t>
+            </w:r>
             <w:r>
               <w:rPr>
                 <w:rFonts w:ascii="Arial" w:hAnsi="Arial" w:cs="Arial"/>
                 <w:color w:val="000000"/>
               </w:rPr>
-              <w:t xml:space="preserve"> </w:t>
-            </w:r>
-            <w:proofErr w:type="spellStart"/>
+              <w:t xml:space="preserve"> release</w:t>
+            </w:r>
             <w:r>
               <w:rPr>
                 <w:rFonts w:ascii="Arial" w:hAnsi="Arial" w:cs="Arial"/>
                 <w:color w:val="000000"/>
               </w:rPr>
-              <w:t>Klemm</w:t>
-            </w:r>
-            <w:proofErr w:type="spellEnd"/>
+              <w:t xml:space="preserve"> and the </w:t>
+            </w:r>
             <w:r>
               <w:rPr>
                 <w:rFonts w:ascii="Arial" w:hAnsi="Arial" w:cs="Arial"/>
                 <w:color w:val="000000"/>
               </w:rPr>
-              <w:t xml:space="preserve">, </w:t>
-            </w:r>
-            <w:proofErr w:type="spellStart"/>
-            <w:r>
-              <w:rPr>
-                <w:rFonts w:ascii="Arial" w:hAnsi="Arial" w:cs="Arial"/>
-                <w:color w:val="000000"/>
-              </w:rPr>
-              <w:t>Ulli</w:t>
-            </w:r>
-            <w:proofErr w:type="spellEnd"/>
-            <w:r>
-              <w:rPr>
-                <w:rFonts w:ascii="Arial" w:hAnsi="Arial" w:cs="Arial"/>
-                <w:color w:val="000000"/>
-              </w:rPr>
-              <w:t xml:space="preserve"> Wagner, and </w:t>
-            </w:r>
-            <w:r>
-              <w:rPr>
-                <w:rFonts w:ascii="Arial" w:hAnsi="Arial" w:cs="Arial"/>
-                <w:color w:val="000000"/>
-              </w:rPr>
-              <w:t xml:space="preserve">JJ Pan to plan the </w:t>
-            </w:r>
-            <w:proofErr w:type="spellStart"/>
-            <w:r>
-              <w:rPr>
-                <w:rFonts w:ascii="Arial" w:hAnsi="Arial" w:cs="Arial"/>
-                <w:color w:val="000000"/>
-              </w:rPr>
-              <w:t>caArray</w:t>
-            </w:r>
-            <w:proofErr w:type="spellEnd"/>
-            <w:r>
-              <w:rPr>
-                <w:rFonts w:ascii="Arial" w:hAnsi="Arial" w:cs="Arial"/>
-                <w:color w:val="000000"/>
-              </w:rPr>
-              <w:t xml:space="preserve"> 2.5.2</w:t>
-            </w:r>
-            <w:r>
-              <w:rPr>
-                <w:rFonts w:ascii="Arial" w:hAnsi="Arial" w:cs="Arial"/>
-                <w:color w:val="000000"/>
-              </w:rPr>
-              <w:t xml:space="preserve"> release</w:t>
-            </w:r>
-            <w:r>
-              <w:rPr>
-                <w:rFonts w:ascii="Arial" w:hAnsi="Arial" w:cs="Arial"/>
-                <w:color w:val="000000"/>
-              </w:rPr>
-              <w:t xml:space="preserve"> and the </w:t>
-            </w:r>
-            <w:proofErr w:type="spellStart"/>
-            <w:r>
-              <w:rPr>
-                <w:rFonts w:ascii="Arial" w:hAnsi="Arial" w:cs="Arial"/>
-                <w:color w:val="000000"/>
-              </w:rPr>
-              <w:t>caIntegrator</w:t>
-            </w:r>
-            <w:proofErr w:type="spellEnd"/>
-            <w:r>
-              <w:rPr>
-                <w:rFonts w:ascii="Arial" w:hAnsi="Arial" w:cs="Arial"/>
-                <w:color w:val="000000"/>
-              </w:rPr>
-              <w:t xml:space="preserve"> 1.4.2 release</w:t>
+              <w:t>caIntegrator 1.4.2 release</w:t>
             </w:r>
             <w:r>
               <w:rPr>
@@ -4234,21 +3801,7 @@
               <w:rPr>
                 <w:rFonts w:ascii="Arial" w:hAnsi="Arial" w:cs="Arial"/>
               </w:rPr>
-              <w:t xml:space="preserve">83. Run Section 508 scan on </w:t>
-            </w:r>
-            <w:proofErr w:type="spellStart"/>
-            <w:r>
-              <w:rPr>
-                <w:rFonts w:ascii="Arial" w:hAnsi="Arial" w:cs="Arial"/>
-              </w:rPr>
-              <w:t>caIntegrator</w:t>
-            </w:r>
-            <w:proofErr w:type="spellEnd"/>
-            <w:r>
-              <w:rPr>
-                <w:rFonts w:ascii="Arial" w:hAnsi="Arial" w:cs="Arial"/>
-              </w:rPr>
-              <w:t xml:space="preserve"> QA Tier.</w:t>
+              <w:t>83. Run Section 508 scan on caIntegrator QA Tier.</w:t>
             </w:r>
           </w:p>
         </w:tc>
@@ -4879,21 +4432,7 @@
               <w:rPr>
                 <w:rFonts w:ascii="Arial" w:hAnsi="Arial" w:cs="Arial"/>
               </w:rPr>
-              <w:t xml:space="preserve">95. Assess how upgrading UPT for </w:t>
-            </w:r>
-            <w:proofErr w:type="spellStart"/>
-            <w:r>
-              <w:rPr>
-                <w:rFonts w:ascii="Arial" w:hAnsi="Arial" w:cs="Arial"/>
-              </w:rPr>
-              <w:t>caArray</w:t>
-            </w:r>
-            <w:proofErr w:type="spellEnd"/>
-            <w:r>
-              <w:rPr>
-                <w:rFonts w:ascii="Arial" w:hAnsi="Arial" w:cs="Arial"/>
-              </w:rPr>
-              <w:t xml:space="preserve"> might impact TRANSCEND (any SSO user running different versions of UPT).</w:t>
+              <w:t>95. Assess how upgrading UPT for caArray might impact TRANSCEND (any SSO user running different versions of UPT).</w:t>
             </w:r>
           </w:p>
         </w:tc>
@@ -5012,35 +4551,7 @@
               <w:rPr>
                 <w:rFonts w:ascii="Arial" w:hAnsi="Arial" w:cs="Arial"/>
               </w:rPr>
-              <w:t xml:space="preserve">96. Follow up with </w:t>
-            </w:r>
-            <w:proofErr w:type="spellStart"/>
-            <w:r>
-              <w:rPr>
-                <w:rFonts w:ascii="Arial" w:hAnsi="Arial" w:cs="Arial"/>
-              </w:rPr>
-              <w:t>Yeon</w:t>
-            </w:r>
-            <w:proofErr w:type="spellEnd"/>
-            <w:r>
-              <w:rPr>
-                <w:rFonts w:ascii="Arial" w:hAnsi="Arial" w:cs="Arial"/>
-              </w:rPr>
-              <w:t xml:space="preserve"> to confirm that we can continue with our current backup strategy for </w:t>
-            </w:r>
-            <w:proofErr w:type="spellStart"/>
-            <w:r>
-              <w:rPr>
-                <w:rFonts w:ascii="Arial" w:hAnsi="Arial" w:cs="Arial"/>
-              </w:rPr>
-              <w:t>caArray</w:t>
-            </w:r>
-            <w:proofErr w:type="spellEnd"/>
-            <w:r>
-              <w:rPr>
-                <w:rFonts w:ascii="Arial" w:hAnsi="Arial" w:cs="Arial"/>
-              </w:rPr>
-              <w:t xml:space="preserve"> (impacts move to file system)</w:t>
+              <w:t>96. Follow up with Yeon to confirm that we can continue with our current backup strategy for caArray (impacts move to file system)</w:t>
             </w:r>
           </w:p>
         </w:tc>
@@ -5224,21 +4735,7 @@
               <w:rPr>
                 <w:rFonts w:ascii="Arial" w:hAnsi="Arial" w:cs="Arial"/>
               </w:rPr>
-              <w:t xml:space="preserve">98. Schedule a meeting with Craig </w:t>
-            </w:r>
-            <w:proofErr w:type="spellStart"/>
-            <w:r>
-              <w:rPr>
-                <w:rFonts w:ascii="Arial" w:hAnsi="Arial" w:cs="Arial"/>
-              </w:rPr>
-              <w:t>Hayn</w:t>
-            </w:r>
-            <w:proofErr w:type="spellEnd"/>
-            <w:r>
-              <w:rPr>
-                <w:rFonts w:ascii="Arial" w:hAnsi="Arial" w:cs="Arial"/>
-              </w:rPr>
-              <w:t xml:space="preserve"> from the Verifying Group to confirm our plan for addressing the FISMA items meets the spirit of the POAM.</w:t>
+              <w:t>98. Schedule a meeting with Craig Hayn from the Verifying Group to confirm our plan for addressing the FISMA items meets the spirit of the POAM.</w:t>
             </w:r>
           </w:p>
         </w:tc>
@@ -5424,43 +4921,6 @@
     </w:sectPr>
   </w:body>
 </w:document>
-</file>
-
-<file path=word/comments.xml><?xml version="1.0" encoding="utf-8"?>
-<w:comments xmlns:wpc="http://schemas.microsoft.com/office/word/2010/wordprocessingCanvas" xmlns:mo="http://schemas.microsoft.com/office/mac/office/2008/main" xmlns:mc="http://schemas.openxmlformats.org/markup-compatibility/2006" xmlns:mv="urn:schemas-microsoft-com:mac:vml" xmlns:o="urn:schemas-microsoft-com:office:office" xmlns:r="http://schemas.openxmlformats.org/officeDocument/2006/relationships" xmlns:m="http://schemas.openxmlformats.org/officeDocument/2006/math" xmlns:v="urn:schemas-microsoft-com:vml" xmlns:wp14="http://schemas.microsoft.com/office/word/2010/wordprocessingDrawing" xmlns:wp="http://schemas.openxmlformats.org/drawingml/2006/wordprocessingDrawing" xmlns:w10="urn:schemas-microsoft-com:office:word" xmlns:w="http://schemas.openxmlformats.org/wordprocessingml/2006/main" xmlns:w14="http://schemas.microsoft.com/office/word/2010/wordml" xmlns:wpg="http://schemas.microsoft.com/office/word/2010/wordprocessingGroup" xmlns:wpi="http://schemas.microsoft.com/office/word/2010/wordprocessingInk" xmlns:wne="http://schemas.microsoft.com/office/word/2006/wordml" xmlns:wps="http://schemas.microsoft.com/office/word/2010/wordprocessingShape" mc:Ignorable="w14 wp14">
-  <w:comment w:id="3" w:author="Michael Hunter" w:date="2013-06-17T10:46:00Z" w:initials="MH">
-    <w:p>
-      <w:pPr>
-        <w:pStyle w:val="CommentText"/>
-      </w:pPr>
-      <w:r>
-        <w:rPr>
-          <w:rStyle w:val="CommentReference"/>
-        </w:rPr>
-        <w:annotationRef/>
-      </w:r>
-      <w:r>
-        <w:t>Confirm tomorrow</w:t>
-      </w:r>
-    </w:p>
-  </w:comment>
-  <w:comment w:id="4" w:author="Michael Hunter" w:date="2013-06-17T11:18:00Z" w:initials="MH">
-    <w:p>
-      <w:pPr>
-        <w:pStyle w:val="CommentText"/>
-      </w:pPr>
-      <w:r>
-        <w:rPr>
-          <w:rStyle w:val="CommentReference"/>
-        </w:rPr>
-        <w:annotationRef/>
-      </w:r>
-      <w:r>
-        <w:t>Update after meeting w/Marina</w:t>
-      </w:r>
-    </w:p>
-  </w:comment>
-</w:comments>
 </file>
 
 <file path=word/endnotes.xml><?xml version="1.0" encoding="utf-8"?>
@@ -9594,7 +9054,7 @@
 </file>
 
 <file path=customXml/itemProps4.xml><?xml version="1.0" encoding="utf-8"?>
-<ds:datastoreItem xmlns:ds="http://schemas.openxmlformats.org/officeDocument/2006/customXml" ds:itemID="{D0888F5B-1347-C74E-B71B-7F1EEC62DA82}">
+<ds:datastoreItem xmlns:ds="http://schemas.openxmlformats.org/officeDocument/2006/customXml" ds:itemID="{A0A9BB31-413D-6A4B-9267-CC44C862EA5B}">
   <ds:schemaRefs>
     <ds:schemaRef ds:uri="http://schemas.openxmlformats.org/officeDocument/2006/bibliography"/>
   </ds:schemaRefs>

</xml_diff>